<commit_message>
updated code with example files and readme that explains how to run the code
</commit_message>
<xml_diff>
--- a/ReadMe.docx
+++ b/ReadMe.docx
@@ -2,6 +2,1450 @@
 <file path=word/document.xml><?xml version="1.0" encoding="utf-8"?>
 <w:document xmlns:wpc="http://schemas.microsoft.com/office/word/2010/wordprocessingCanvas" xmlns:cx="http://schemas.microsoft.com/office/drawing/2014/chartex" xmlns:cx1="http://schemas.microsoft.com/office/drawing/2015/9/8/chartex" xmlns:cx2="http://schemas.microsoft.com/office/drawing/2015/10/21/chartex" xmlns:cx3="http://schemas.microsoft.com/office/drawing/2016/5/9/chartex" xmlns:cx4="http://schemas.microsoft.com/office/drawing/2016/5/10/chartex" xmlns:cx5="http://schemas.microsoft.com/office/drawing/2016/5/11/chartex" xmlns:cx6="http://schemas.microsoft.com/office/drawing/2016/5/12/chartex" xmlns:cx7="http://schemas.microsoft.com/office/drawing/2016/5/13/chartex" xmlns:cx8="http://schemas.microsoft.com/office/drawing/2016/5/14/chartex" xmlns:mc="http://schemas.openxmlformats.org/markup-compatibility/2006" xmlns:aink="http://schemas.microsoft.com/office/drawing/2016/ink" xmlns:am3d="http://schemas.microsoft.com/office/drawing/2017/model3d" xmlns:o="urn:schemas-microsoft-com:office:office" xmlns:r="http://schemas.openxmlformats.org/officeDocument/2006/relationships" xmlns:m="http://schemas.openxmlformats.org/officeDocument/2006/math" xmlns:v="urn:schemas-microsoft-com:vml" xmlns:wp14="http://schemas.microsoft.com/office/word/2010/wordprocessingDrawing" xmlns:wp="http://schemas.openxmlformats.org/drawingml/2006/wordprocessingDrawing" xmlns:w10="urn:schemas-microsoft-com:office:word" xmlns:w="http://schemas.openxmlformats.org/wordprocessingml/2006/main" xmlns:w14="http://schemas.microsoft.com/office/word/2010/wordml" xmlns:w15="http://schemas.microsoft.com/office/word/2012/wordml" xmlns:w16cex="http://schemas.microsoft.com/office/word/2018/wordml/cex" xmlns:w16cid="http://schemas.microsoft.com/office/word/2016/wordml/cid" xmlns:w16="http://schemas.microsoft.com/office/word/2018/wordml" xmlns:w16se="http://schemas.microsoft.com/office/word/2015/wordml/symex" xmlns:wpg="http://schemas.microsoft.com/office/word/2010/wordprocessingGroup" xmlns:wpi="http://schemas.microsoft.com/office/word/2010/wordprocessingInk" xmlns:wne="http://schemas.microsoft.com/office/word/2006/wordml" xmlns:wps="http://schemas.microsoft.com/office/word/2010/wordprocessingShape" mc:Ignorable="w14 w15 w16se w16cid w16 w16cex wp14">
   <w:body>
+    <w:p>
+      <w:pPr>
+        <w:rPr>
+          <w:rFonts w:ascii="Calibri" w:hAnsi="Calibri" w:cs="Calibri"/>
+        </w:rPr>
+      </w:pPr>
+      <w:r>
+        <w:rPr>
+          <w:rFonts w:ascii="Calibri" w:hAnsi="Calibri" w:cs="Calibri"/>
+          <w:color w:val="FF0000"/>
+        </w:rPr>
+        <w:t>First_responder_analysis</w:t>
+      </w:r>
+      <w:r>
+        <w:rPr>
+          <w:rFonts w:ascii="Calibri" w:hAnsi="Calibri" w:cs="Calibri"/>
+          <w:color w:val="FF0000"/>
+        </w:rPr>
+        <w:t>.m</w:t>
+      </w:r>
+      <w:r>
+        <w:rPr>
+          <w:rFonts w:ascii="Calibri" w:hAnsi="Calibri" w:cs="Calibri"/>
+          <w:color w:val="FF0000"/>
+        </w:rPr>
+        <w:t xml:space="preserve"> </w:t>
+      </w:r>
+      <w:r>
+        <w:rPr>
+          <w:rFonts w:ascii="Calibri" w:hAnsi="Calibri" w:cs="Calibri"/>
+        </w:rPr>
+        <w:t>– This program calculates the first responder cells</w:t>
+      </w:r>
+    </w:p>
+    <w:p>
+      <w:pPr>
+        <w:autoSpaceDE w:val="0"/>
+        <w:autoSpaceDN w:val="0"/>
+        <w:adjustRightInd w:val="0"/>
+        <w:rPr>
+          <w:rFonts w:ascii="Calibri" w:hAnsi="Calibri" w:cs="Calibri"/>
+          <w:color w:val="3C763D"/>
+        </w:rPr>
+      </w:pPr>
+      <w:r>
+        <w:rPr>
+          <w:rFonts w:ascii="Calibri" w:hAnsi="Calibri" w:cs="Calibri"/>
+        </w:rPr>
+        <w:tab/>
+        <w:t>The cells are ordered from first to last responder in</w:t>
+      </w:r>
+      <w:r>
+        <w:rPr>
+          <w:rFonts w:ascii="Calibri" w:hAnsi="Calibri" w:cs="Calibri"/>
+          <w:color w:val="FF0000"/>
+        </w:rPr>
+        <w:t xml:space="preserve"> </w:t>
+      </w:r>
+      <w:r>
+        <w:rPr>
+          <w:rFonts w:ascii="Calibri" w:hAnsi="Calibri" w:cs="Calibri"/>
+          <w:color w:val="FF0000"/>
+        </w:rPr>
+        <w:t>FirstIndCol</w:t>
+      </w:r>
+    </w:p>
+    <w:p>
+      <w:pPr>
+        <w:autoSpaceDE w:val="0"/>
+        <w:autoSpaceDN w:val="0"/>
+        <w:adjustRightInd w:val="0"/>
+        <w:rPr>
+          <w:rFonts w:ascii="Calibri" w:hAnsi="Calibri" w:cs="Calibri"/>
+          <w:color w:val="000000" w:themeColor="text1"/>
+        </w:rPr>
+      </w:pPr>
+      <w:r>
+        <w:rPr>
+          <w:rFonts w:ascii="Calibri" w:hAnsi="Calibri" w:cs="Calibri"/>
+          <w:color w:val="3C763D"/>
+        </w:rPr>
+        <w:tab/>
+      </w:r>
+      <w:r>
+        <w:rPr>
+          <w:rFonts w:ascii="Calibri" w:hAnsi="Calibri" w:cs="Calibri"/>
+          <w:color w:val="000000" w:themeColor="text1"/>
+        </w:rPr>
+        <w:t xml:space="preserve">The Time of response is </w:t>
+      </w:r>
+      <w:r>
+        <w:rPr>
+          <w:rFonts w:ascii="Calibri" w:hAnsi="Calibri" w:cs="Calibri"/>
+          <w:color w:val="FF0000"/>
+        </w:rPr>
+        <w:t>cHHtime</w:t>
+      </w:r>
+      <w:r>
+        <w:rPr>
+          <w:rFonts w:ascii="Calibri" w:hAnsi="Calibri" w:cs="Calibri"/>
+          <w:color w:val="000000" w:themeColor="text1"/>
+        </w:rPr>
+        <w:t>, to get seconds divide this value by 10</w:t>
+      </w:r>
+    </w:p>
+    <w:p>
+      <w:pPr>
+        <w:autoSpaceDE w:val="0"/>
+        <w:autoSpaceDN w:val="0"/>
+        <w:adjustRightInd w:val="0"/>
+        <w:rPr>
+          <w:rFonts w:ascii="Calibri" w:hAnsi="Calibri" w:cs="Calibri"/>
+          <w:color w:val="000000" w:themeColor="text1"/>
+        </w:rPr>
+      </w:pPr>
+      <w:r>
+        <w:rPr>
+          <w:rFonts w:ascii="Calibri" w:hAnsi="Calibri" w:cs="Calibri"/>
+          <w:color w:val="000000" w:themeColor="text1"/>
+        </w:rPr>
+        <w:tab/>
+      </w:r>
+      <w:r>
+        <w:rPr>
+          <w:rFonts w:ascii="Calibri" w:hAnsi="Calibri" w:cs="Calibri"/>
+          <w:color w:val="FF0000"/>
+        </w:rPr>
+        <w:t>A</w:t>
+      </w:r>
+      <w:r>
+        <w:rPr>
+          <w:rFonts w:ascii="Calibri" w:hAnsi="Calibri" w:cs="Calibri"/>
+          <w:color w:val="FF0000"/>
+        </w:rPr>
+        <w:t>llrandfirststruct</w:t>
+      </w:r>
+      <w:r>
+        <w:rPr>
+          <w:rFonts w:ascii="Calibri" w:hAnsi="Calibri" w:cs="Calibri"/>
+          <w:color w:val="000000" w:themeColor="text1"/>
+        </w:rPr>
+        <w:t xml:space="preserve"> contains </w:t>
+      </w:r>
+      <w:r>
+        <w:rPr>
+          <w:rFonts w:ascii="Calibri" w:hAnsi="Calibri" w:cs="Calibri"/>
+          <w:color w:val="000000" w:themeColor="text1"/>
+        </w:rPr>
+        <w:t>the KATP channel conductance (gKATP), GK rate(kGlyc), and coupling conductance (gC</w:t>
+      </w:r>
+      <w:r>
+        <w:rPr>
+          <w:rFonts w:ascii="Calibri" w:hAnsi="Calibri" w:cs="Calibri"/>
+          <w:color w:val="000000" w:themeColor="text1"/>
+        </w:rPr>
+        <w:t>o</w:t>
+      </w:r>
+      <w:r>
+        <w:rPr>
+          <w:rFonts w:ascii="Calibri" w:hAnsi="Calibri" w:cs="Calibri"/>
+          <w:color w:val="000000" w:themeColor="text1"/>
+        </w:rPr>
+        <w:t>up) for the first responders</w:t>
+      </w:r>
+    </w:p>
+    <w:p>
+      <w:pPr>
+        <w:autoSpaceDE w:val="0"/>
+        <w:autoSpaceDN w:val="0"/>
+        <w:adjustRightInd w:val="0"/>
+        <w:rPr>
+          <w:rFonts w:ascii="Calibri" w:hAnsi="Calibri" w:cs="Calibri"/>
+          <w:color w:val="000000" w:themeColor="text1"/>
+        </w:rPr>
+      </w:pPr>
+      <w:r>
+        <w:rPr>
+          <w:rFonts w:ascii="Calibri" w:hAnsi="Calibri" w:cs="Calibri"/>
+          <w:color w:val="000000" w:themeColor="text1"/>
+        </w:rPr>
+        <w:tab/>
+      </w:r>
+      <w:r>
+        <w:rPr>
+          <w:rFonts w:ascii="Calibri" w:hAnsi="Calibri" w:cs="Calibri"/>
+          <w:color w:val="FF0000"/>
+        </w:rPr>
+        <w:t>A</w:t>
+      </w:r>
+      <w:r>
+        <w:rPr>
+          <w:rFonts w:ascii="Calibri" w:hAnsi="Calibri" w:cs="Calibri"/>
+          <w:color w:val="FF0000"/>
+        </w:rPr>
+        <w:t>llmeans</w:t>
+      </w:r>
+      <w:r>
+        <w:rPr>
+          <w:rFonts w:ascii="Calibri" w:hAnsi="Calibri" w:cs="Calibri"/>
+          <w:color w:val="000000" w:themeColor="text1"/>
+        </w:rPr>
+        <w:t xml:space="preserve"> contains The following information in order</w:t>
+      </w:r>
+    </w:p>
+    <w:p>
+      <w:pPr>
+        <w:autoSpaceDE w:val="0"/>
+        <w:autoSpaceDN w:val="0"/>
+        <w:adjustRightInd w:val="0"/>
+        <w:ind w:left="1440"/>
+        <w:rPr>
+          <w:rFonts w:ascii="Calibri" w:hAnsi="Calibri" w:cs="Calibri"/>
+          <w:color w:val="000000" w:themeColor="text1"/>
+        </w:rPr>
+      </w:pPr>
+      <w:r>
+        <w:rPr>
+          <w:rFonts w:ascii="Courier" w:hAnsi="Courier" w:cs="Courier"/>
+          <w:color w:val="000000" w:themeColor="text1"/>
+          <w:sz w:val="20"/>
+          <w:szCs w:val="20"/>
+        </w:rPr>
+        <w:t>IsletAvggKATP</w:t>
+      </w:r>
+      <w:r>
+        <w:rPr>
+          <w:rFonts w:ascii="Courier" w:hAnsi="Courier" w:cs="Courier"/>
+          <w:color w:val="000000" w:themeColor="text1"/>
+          <w:sz w:val="20"/>
+          <w:szCs w:val="20"/>
+        </w:rPr>
+        <w:t xml:space="preserve"> = average islet KATP channel conductance</w:t>
+      </w:r>
+    </w:p>
+    <w:p>
+      <w:pPr>
+        <w:autoSpaceDE w:val="0"/>
+        <w:autoSpaceDN w:val="0"/>
+        <w:adjustRightInd w:val="0"/>
+        <w:ind w:left="1440"/>
+        <w:rPr>
+          <w:rFonts w:ascii="Courier" w:hAnsi="Courier" w:cs="Courier"/>
+          <w:color w:val="000000" w:themeColor="text1"/>
+          <w:sz w:val="20"/>
+          <w:szCs w:val="20"/>
+        </w:rPr>
+      </w:pPr>
+      <w:r>
+        <w:rPr>
+          <w:rFonts w:ascii="Courier" w:hAnsi="Courier" w:cs="Courier"/>
+          <w:color w:val="000000" w:themeColor="text1"/>
+          <w:sz w:val="20"/>
+          <w:szCs w:val="20"/>
+        </w:rPr>
+        <w:t>IsletAvgCoup</w:t>
+      </w:r>
+      <w:r>
+        <w:rPr>
+          <w:rFonts w:ascii="Courier" w:hAnsi="Courier" w:cs="Courier"/>
+          <w:color w:val="000000" w:themeColor="text1"/>
+          <w:sz w:val="20"/>
+          <w:szCs w:val="20"/>
+        </w:rPr>
+        <w:t xml:space="preserve"> = average islet gCoup (coupling conductance)</w:t>
+      </w:r>
+    </w:p>
+    <w:p>
+      <w:pPr>
+        <w:autoSpaceDE w:val="0"/>
+        <w:autoSpaceDN w:val="0"/>
+        <w:adjustRightInd w:val="0"/>
+        <w:ind w:left="1440"/>
+        <w:rPr>
+          <w:rFonts w:ascii="Courier" w:hAnsi="Courier" w:cs="Courier"/>
+          <w:color w:val="000000" w:themeColor="text1"/>
+          <w:sz w:val="20"/>
+          <w:szCs w:val="20"/>
+        </w:rPr>
+      </w:pPr>
+      <w:r>
+        <w:rPr>
+          <w:rFonts w:ascii="Courier" w:hAnsi="Courier" w:cs="Courier"/>
+          <w:color w:val="000000" w:themeColor="text1"/>
+          <w:sz w:val="20"/>
+          <w:szCs w:val="20"/>
+        </w:rPr>
+        <w:t>IsletAvgkGlc</w:t>
+      </w:r>
+      <w:r>
+        <w:rPr>
+          <w:rFonts w:ascii="Courier" w:hAnsi="Courier" w:cs="Courier"/>
+          <w:color w:val="000000" w:themeColor="text1"/>
+          <w:sz w:val="20"/>
+          <w:szCs w:val="20"/>
+        </w:rPr>
+        <w:t xml:space="preserve"> </w:t>
+      </w:r>
+      <w:r>
+        <w:rPr>
+          <w:rFonts w:ascii="Courier" w:hAnsi="Courier" w:cs="Courier"/>
+          <w:color w:val="000000" w:themeColor="text1"/>
+          <w:sz w:val="20"/>
+          <w:szCs w:val="20"/>
+        </w:rPr>
+        <w:t xml:space="preserve">= </w:t>
+      </w:r>
+      <w:r>
+        <w:rPr>
+          <w:rFonts w:ascii="Courier" w:hAnsi="Courier" w:cs="Courier"/>
+          <w:color w:val="000000" w:themeColor="text1"/>
+          <w:sz w:val="20"/>
+          <w:szCs w:val="20"/>
+        </w:rPr>
+        <w:t xml:space="preserve">average islet </w:t>
+      </w:r>
+      <w:r>
+        <w:rPr>
+          <w:rFonts w:ascii="Courier" w:hAnsi="Courier" w:cs="Courier"/>
+          <w:color w:val="000000" w:themeColor="text1"/>
+          <w:sz w:val="20"/>
+          <w:szCs w:val="20"/>
+        </w:rPr>
+        <w:t>GK rate</w:t>
+      </w:r>
+    </w:p>
+    <w:p>
+      <w:pPr>
+        <w:autoSpaceDE w:val="0"/>
+        <w:autoSpaceDN w:val="0"/>
+        <w:adjustRightInd w:val="0"/>
+        <w:ind w:left="1440"/>
+        <w:rPr>
+          <w:rFonts w:ascii="Courier" w:hAnsi="Courier" w:cs="Courier"/>
+          <w:color w:val="000000" w:themeColor="text1"/>
+          <w:sz w:val="20"/>
+          <w:szCs w:val="20"/>
+        </w:rPr>
+      </w:pPr>
+      <w:r>
+        <w:rPr>
+          <w:rFonts w:ascii="Courier" w:hAnsi="Courier" w:cs="Courier"/>
+          <w:color w:val="000000" w:themeColor="text1"/>
+          <w:sz w:val="20"/>
+          <w:szCs w:val="20"/>
+        </w:rPr>
+        <w:t xml:space="preserve">IsletStdgKATP </w:t>
+      </w:r>
+      <w:r>
+        <w:rPr>
+          <w:rFonts w:ascii="Courier" w:hAnsi="Courier" w:cs="Courier"/>
+          <w:color w:val="000000" w:themeColor="text1"/>
+          <w:sz w:val="20"/>
+          <w:szCs w:val="20"/>
+        </w:rPr>
+        <w:t xml:space="preserve">= </w:t>
+      </w:r>
+      <w:r>
+        <w:rPr>
+          <w:rFonts w:ascii="Courier" w:hAnsi="Courier" w:cs="Courier"/>
+          <w:color w:val="000000" w:themeColor="text1"/>
+          <w:sz w:val="20"/>
+          <w:szCs w:val="20"/>
+        </w:rPr>
+        <w:t>standard deviation of</w:t>
+      </w:r>
+      <w:r>
+        <w:rPr>
+          <w:rFonts w:ascii="Courier" w:hAnsi="Courier" w:cs="Courier"/>
+          <w:color w:val="000000" w:themeColor="text1"/>
+          <w:sz w:val="20"/>
+          <w:szCs w:val="20"/>
+        </w:rPr>
+        <w:t xml:space="preserve"> islet KATP channel conductance</w:t>
+      </w:r>
+    </w:p>
+    <w:p>
+      <w:pPr>
+        <w:autoSpaceDE w:val="0"/>
+        <w:autoSpaceDN w:val="0"/>
+        <w:adjustRightInd w:val="0"/>
+        <w:ind w:left="1440"/>
+        <w:rPr>
+          <w:rFonts w:ascii="Courier" w:hAnsi="Courier" w:cs="Courier"/>
+          <w:color w:val="000000" w:themeColor="text1"/>
+          <w:sz w:val="20"/>
+          <w:szCs w:val="20"/>
+        </w:rPr>
+      </w:pPr>
+      <w:r>
+        <w:rPr>
+          <w:rFonts w:ascii="Courier" w:hAnsi="Courier" w:cs="Courier"/>
+          <w:color w:val="000000" w:themeColor="text1"/>
+          <w:sz w:val="20"/>
+          <w:szCs w:val="20"/>
+        </w:rPr>
+        <w:t>IsletStdCoup</w:t>
+      </w:r>
+      <w:r>
+        <w:rPr>
+          <w:rFonts w:ascii="Courier" w:hAnsi="Courier" w:cs="Courier"/>
+          <w:color w:val="000000" w:themeColor="text1"/>
+          <w:sz w:val="20"/>
+          <w:szCs w:val="20"/>
+        </w:rPr>
+        <w:t xml:space="preserve"> </w:t>
+      </w:r>
+      <w:r>
+        <w:rPr>
+          <w:rFonts w:ascii="Courier" w:hAnsi="Courier" w:cs="Courier"/>
+          <w:color w:val="000000" w:themeColor="text1"/>
+          <w:sz w:val="20"/>
+          <w:szCs w:val="20"/>
+        </w:rPr>
+        <w:t>= standard deviation of islet gCoup (coupling conductance)</w:t>
+      </w:r>
+    </w:p>
+    <w:p>
+      <w:pPr>
+        <w:autoSpaceDE w:val="0"/>
+        <w:autoSpaceDN w:val="0"/>
+        <w:adjustRightInd w:val="0"/>
+        <w:ind w:left="1440"/>
+        <w:rPr>
+          <w:rFonts w:ascii="Courier" w:hAnsi="Courier" w:cs="Courier"/>
+          <w:color w:val="000000" w:themeColor="text1"/>
+          <w:sz w:val="20"/>
+          <w:szCs w:val="20"/>
+        </w:rPr>
+      </w:pPr>
+      <w:r>
+        <w:rPr>
+          <w:rFonts w:ascii="Courier" w:hAnsi="Courier" w:cs="Courier"/>
+          <w:color w:val="000000" w:themeColor="text1"/>
+          <w:sz w:val="20"/>
+          <w:szCs w:val="20"/>
+        </w:rPr>
+        <w:t>IsletStdkGlc</w:t>
+      </w:r>
+      <w:r>
+        <w:rPr>
+          <w:rFonts w:ascii="Courier" w:hAnsi="Courier" w:cs="Courier"/>
+          <w:color w:val="000000" w:themeColor="text1"/>
+          <w:sz w:val="20"/>
+          <w:szCs w:val="20"/>
+        </w:rPr>
+        <w:t xml:space="preserve"> = </w:t>
+      </w:r>
+      <w:r>
+        <w:rPr>
+          <w:rFonts w:ascii="Courier" w:hAnsi="Courier" w:cs="Courier"/>
+          <w:color w:val="000000" w:themeColor="text1"/>
+          <w:sz w:val="20"/>
+          <w:szCs w:val="20"/>
+        </w:rPr>
+        <w:t>standard deviation of islet GK rate</w:t>
+      </w:r>
+      <w:r>
+        <w:rPr>
+          <w:rFonts w:ascii="Courier" w:hAnsi="Courier" w:cs="Courier"/>
+          <w:color w:val="000000" w:themeColor="text1"/>
+          <w:sz w:val="20"/>
+          <w:szCs w:val="20"/>
+        </w:rPr>
+        <w:t xml:space="preserve"> </w:t>
+      </w:r>
+      <w:r>
+        <w:rPr>
+          <w:rFonts w:ascii="Courier" w:hAnsi="Courier" w:cs="Courier"/>
+          <w:color w:val="000000" w:themeColor="text1"/>
+          <w:sz w:val="20"/>
+          <w:szCs w:val="20"/>
+        </w:rPr>
+        <w:t>'</w:t>
+      </w:r>
+    </w:p>
+    <w:p>
+      <w:pPr>
+        <w:autoSpaceDE w:val="0"/>
+        <w:autoSpaceDN w:val="0"/>
+        <w:adjustRightInd w:val="0"/>
+        <w:ind w:left="1440"/>
+        <w:rPr>
+          <w:rFonts w:ascii="Courier" w:hAnsi="Courier" w:cs="Courier"/>
+          <w:color w:val="000000" w:themeColor="text1"/>
+          <w:sz w:val="20"/>
+          <w:szCs w:val="20"/>
+        </w:rPr>
+      </w:pPr>
+      <w:r>
+        <w:rPr>
+          <w:rFonts w:ascii="Courier" w:hAnsi="Courier" w:cs="Courier"/>
+          <w:color w:val="000000" w:themeColor="text1"/>
+          <w:sz w:val="20"/>
+          <w:szCs w:val="20"/>
+        </w:rPr>
+        <w:t>AUCmeanislet</w:t>
+      </w:r>
+      <w:r>
+        <w:rPr>
+          <w:rFonts w:ascii="Courier" w:hAnsi="Courier" w:cs="Courier"/>
+          <w:color w:val="000000" w:themeColor="text1"/>
+          <w:sz w:val="20"/>
+          <w:szCs w:val="20"/>
+        </w:rPr>
+        <w:t xml:space="preserve"> = Area under the curve of the average islet time course</w:t>
+      </w:r>
+    </w:p>
+    <w:p>
+      <w:pPr>
+        <w:autoSpaceDE w:val="0"/>
+        <w:autoSpaceDN w:val="0"/>
+        <w:adjustRightInd w:val="0"/>
+        <w:ind w:left="1440"/>
+        <w:rPr>
+          <w:rFonts w:ascii="Courier" w:hAnsi="Courier" w:cs="Courier"/>
+          <w:color w:val="000000" w:themeColor="text1"/>
+          <w:sz w:val="20"/>
+          <w:szCs w:val="20"/>
+        </w:rPr>
+      </w:pPr>
+      <w:r>
+        <w:rPr>
+          <w:rFonts w:ascii="Courier" w:hAnsi="Courier" w:cs="Courier"/>
+          <w:color w:val="000000" w:themeColor="text1"/>
+          <w:sz w:val="20"/>
+          <w:szCs w:val="20"/>
+        </w:rPr>
+        <w:t>IsletAvgTresp</w:t>
+      </w:r>
+      <w:r>
+        <w:rPr>
+          <w:rFonts w:ascii="Courier" w:hAnsi="Courier" w:cs="Courier"/>
+          <w:color w:val="000000" w:themeColor="text1"/>
+          <w:sz w:val="20"/>
+          <w:szCs w:val="20"/>
+        </w:rPr>
+        <w:t xml:space="preserve"> = average islet response time</w:t>
+      </w:r>
+    </w:p>
+    <w:p>
+      <w:pPr>
+        <w:autoSpaceDE w:val="0"/>
+        <w:autoSpaceDN w:val="0"/>
+        <w:adjustRightInd w:val="0"/>
+        <w:ind w:left="1440"/>
+        <w:rPr>
+          <w:rFonts w:ascii="Courier" w:hAnsi="Courier" w:cs="Courier"/>
+          <w:color w:val="000000" w:themeColor="text1"/>
+          <w:sz w:val="20"/>
+          <w:szCs w:val="20"/>
+        </w:rPr>
+      </w:pPr>
+      <w:r>
+        <w:rPr>
+          <w:rFonts w:ascii="Courier" w:hAnsi="Courier" w:cs="Courier"/>
+          <w:color w:val="000000" w:themeColor="text1"/>
+          <w:sz w:val="20"/>
+          <w:szCs w:val="20"/>
+        </w:rPr>
+        <w:t>gKatpCellsFirst_mean</w:t>
+      </w:r>
+      <w:r>
+        <w:rPr>
+          <w:rFonts w:ascii="Courier" w:hAnsi="Courier" w:cs="Courier"/>
+          <w:color w:val="000000" w:themeColor="text1"/>
+          <w:sz w:val="20"/>
+          <w:szCs w:val="20"/>
+        </w:rPr>
+        <w:t xml:space="preserve"> = </w:t>
+      </w:r>
+      <w:r>
+        <w:rPr>
+          <w:rFonts w:ascii="Courier" w:hAnsi="Courier" w:cs="Courier"/>
+          <w:color w:val="000000" w:themeColor="text1"/>
+          <w:sz w:val="20"/>
+          <w:szCs w:val="20"/>
+        </w:rPr>
+        <w:t>average KATP channel conductance</w:t>
+      </w:r>
+      <w:r>
+        <w:rPr>
+          <w:rFonts w:ascii="Courier" w:hAnsi="Courier" w:cs="Courier"/>
+          <w:color w:val="000000" w:themeColor="text1"/>
+          <w:sz w:val="20"/>
+          <w:szCs w:val="20"/>
+        </w:rPr>
+        <w:t xml:space="preserve"> of first responders</w:t>
+      </w:r>
+    </w:p>
+    <w:p>
+      <w:pPr>
+        <w:autoSpaceDE w:val="0"/>
+        <w:autoSpaceDN w:val="0"/>
+        <w:adjustRightInd w:val="0"/>
+        <w:ind w:left="1440"/>
+        <w:rPr>
+          <w:rFonts w:ascii="Courier" w:hAnsi="Courier" w:cs="Courier"/>
+          <w:color w:val="000000" w:themeColor="text1"/>
+          <w:sz w:val="20"/>
+          <w:szCs w:val="20"/>
+        </w:rPr>
+      </w:pPr>
+      <w:r>
+        <w:rPr>
+          <w:rFonts w:ascii="Courier" w:hAnsi="Courier" w:cs="Courier"/>
+          <w:color w:val="000000" w:themeColor="text1"/>
+          <w:sz w:val="20"/>
+          <w:szCs w:val="20"/>
+        </w:rPr>
+        <w:t>gCoupCellsFirst_mean</w:t>
+      </w:r>
+      <w:r>
+        <w:rPr>
+          <w:rFonts w:ascii="Courier" w:hAnsi="Courier" w:cs="Courier"/>
+          <w:color w:val="000000" w:themeColor="text1"/>
+          <w:sz w:val="20"/>
+          <w:szCs w:val="20"/>
+        </w:rPr>
+        <w:t xml:space="preserve"> </w:t>
+      </w:r>
+      <w:r>
+        <w:rPr>
+          <w:rFonts w:ascii="Courier" w:hAnsi="Courier" w:cs="Courier"/>
+          <w:color w:val="000000" w:themeColor="text1"/>
+          <w:sz w:val="20"/>
+          <w:szCs w:val="20"/>
+        </w:rPr>
+        <w:t>= average gCoup of first responders</w:t>
+      </w:r>
+      <w:r>
+        <w:rPr>
+          <w:rFonts w:ascii="Courier" w:hAnsi="Courier" w:cs="Courier"/>
+          <w:color w:val="000000" w:themeColor="text1"/>
+          <w:sz w:val="20"/>
+          <w:szCs w:val="20"/>
+        </w:rPr>
+        <w:t xml:space="preserve"> </w:t>
+      </w:r>
+    </w:p>
+    <w:p>
+      <w:pPr>
+        <w:autoSpaceDE w:val="0"/>
+        <w:autoSpaceDN w:val="0"/>
+        <w:adjustRightInd w:val="0"/>
+        <w:ind w:left="1440"/>
+        <w:rPr>
+          <w:rFonts w:ascii="Courier" w:hAnsi="Courier" w:cs="Courier"/>
+          <w:color w:val="000000" w:themeColor="text1"/>
+          <w:sz w:val="20"/>
+          <w:szCs w:val="20"/>
+        </w:rPr>
+      </w:pPr>
+      <w:r>
+        <w:rPr>
+          <w:rFonts w:ascii="Courier" w:hAnsi="Courier" w:cs="Courier"/>
+          <w:color w:val="000000" w:themeColor="text1"/>
+          <w:sz w:val="20"/>
+          <w:szCs w:val="20"/>
+        </w:rPr>
+        <w:t>kGlycCellsFirst_mean</w:t>
+      </w:r>
+      <w:r>
+        <w:rPr>
+          <w:rFonts w:ascii="Courier" w:hAnsi="Courier" w:cs="Courier"/>
+          <w:color w:val="000000" w:themeColor="text1"/>
+          <w:sz w:val="20"/>
+          <w:szCs w:val="20"/>
+        </w:rPr>
+        <w:t xml:space="preserve"> </w:t>
+      </w:r>
+      <w:r>
+        <w:rPr>
+          <w:rFonts w:ascii="Courier" w:hAnsi="Courier" w:cs="Courier"/>
+          <w:color w:val="000000" w:themeColor="text1"/>
+          <w:sz w:val="20"/>
+          <w:szCs w:val="20"/>
+        </w:rPr>
+        <w:t>= average GK rate</w:t>
+      </w:r>
+      <w:r>
+        <w:rPr>
+          <w:rFonts w:ascii="Courier" w:hAnsi="Courier" w:cs="Courier"/>
+          <w:color w:val="000000" w:themeColor="text1"/>
+          <w:sz w:val="20"/>
+          <w:szCs w:val="20"/>
+        </w:rPr>
+        <w:t xml:space="preserve"> </w:t>
+      </w:r>
+      <w:r>
+        <w:rPr>
+          <w:rFonts w:ascii="Courier" w:hAnsi="Courier" w:cs="Courier"/>
+          <w:color w:val="000000" w:themeColor="text1"/>
+          <w:sz w:val="20"/>
+          <w:szCs w:val="20"/>
+        </w:rPr>
+        <w:t>of first responders</w:t>
+      </w:r>
+    </w:p>
+    <w:p>
+      <w:pPr>
+        <w:autoSpaceDE w:val="0"/>
+        <w:autoSpaceDN w:val="0"/>
+        <w:adjustRightInd w:val="0"/>
+        <w:ind w:left="1440"/>
+        <w:rPr>
+          <w:rFonts w:ascii="Courier" w:hAnsi="Courier" w:cs="Courier"/>
+          <w:color w:val="000000" w:themeColor="text1"/>
+          <w:sz w:val="20"/>
+          <w:szCs w:val="20"/>
+        </w:rPr>
+      </w:pPr>
+      <w:r>
+        <w:rPr>
+          <w:rFonts w:ascii="Courier" w:hAnsi="Courier" w:cs="Courier"/>
+          <w:color w:val="000000" w:themeColor="text1"/>
+          <w:sz w:val="20"/>
+          <w:szCs w:val="20"/>
+        </w:rPr>
+        <w:t>TrespCellsFirst_mean</w:t>
+      </w:r>
+      <w:r>
+        <w:rPr>
+          <w:rFonts w:ascii="Courier" w:hAnsi="Courier" w:cs="Courier"/>
+          <w:color w:val="000000" w:themeColor="text1"/>
+          <w:sz w:val="20"/>
+          <w:szCs w:val="20"/>
+        </w:rPr>
+        <w:t xml:space="preserve"> </w:t>
+      </w:r>
+      <w:r>
+        <w:rPr>
+          <w:rFonts w:ascii="Courier" w:hAnsi="Courier" w:cs="Courier"/>
+          <w:color w:val="000000" w:themeColor="text1"/>
+          <w:sz w:val="20"/>
+          <w:szCs w:val="20"/>
+        </w:rPr>
+        <w:t xml:space="preserve">= average </w:t>
+      </w:r>
+      <w:r>
+        <w:rPr>
+          <w:rFonts w:ascii="Courier" w:hAnsi="Courier" w:cs="Courier"/>
+          <w:color w:val="000000" w:themeColor="text1"/>
+          <w:sz w:val="20"/>
+          <w:szCs w:val="20"/>
+        </w:rPr>
+        <w:t>response time</w:t>
+      </w:r>
+      <w:r>
+        <w:rPr>
+          <w:rFonts w:ascii="Courier" w:hAnsi="Courier" w:cs="Courier"/>
+          <w:color w:val="000000" w:themeColor="text1"/>
+          <w:sz w:val="20"/>
+          <w:szCs w:val="20"/>
+        </w:rPr>
+        <w:t xml:space="preserve"> of first responders</w:t>
+      </w:r>
+      <w:r>
+        <w:rPr>
+          <w:rFonts w:ascii="Courier" w:hAnsi="Courier" w:cs="Courier"/>
+          <w:color w:val="000000" w:themeColor="text1"/>
+          <w:sz w:val="20"/>
+          <w:szCs w:val="20"/>
+        </w:rPr>
+        <w:t xml:space="preserve"> gKatpCellsLast_mean</w:t>
+      </w:r>
+      <w:r>
+        <w:rPr>
+          <w:rFonts w:ascii="Courier" w:hAnsi="Courier" w:cs="Courier"/>
+          <w:color w:val="000000" w:themeColor="text1"/>
+          <w:sz w:val="20"/>
+          <w:szCs w:val="20"/>
+        </w:rPr>
+        <w:t xml:space="preserve"> </w:t>
+      </w:r>
+      <w:r>
+        <w:rPr>
+          <w:rFonts w:ascii="Courier" w:hAnsi="Courier" w:cs="Courier"/>
+          <w:color w:val="000000" w:themeColor="text1"/>
+          <w:sz w:val="20"/>
+          <w:szCs w:val="20"/>
+        </w:rPr>
+        <w:t xml:space="preserve">= average KATP channel conductance of </w:t>
+      </w:r>
+      <w:r>
+        <w:rPr>
+          <w:rFonts w:ascii="Courier" w:hAnsi="Courier" w:cs="Courier"/>
+          <w:color w:val="000000" w:themeColor="text1"/>
+          <w:sz w:val="20"/>
+          <w:szCs w:val="20"/>
+        </w:rPr>
+        <w:t>last</w:t>
+      </w:r>
+      <w:r>
+        <w:rPr>
+          <w:rFonts w:ascii="Courier" w:hAnsi="Courier" w:cs="Courier"/>
+          <w:color w:val="000000" w:themeColor="text1"/>
+          <w:sz w:val="20"/>
+          <w:szCs w:val="20"/>
+        </w:rPr>
+        <w:t xml:space="preserve"> responders</w:t>
+      </w:r>
+    </w:p>
+    <w:p>
+      <w:pPr>
+        <w:autoSpaceDE w:val="0"/>
+        <w:autoSpaceDN w:val="0"/>
+        <w:adjustRightInd w:val="0"/>
+        <w:ind w:left="1440"/>
+        <w:rPr>
+          <w:rFonts w:ascii="Courier" w:hAnsi="Courier" w:cs="Courier"/>
+          <w:color w:val="000000" w:themeColor="text1"/>
+          <w:sz w:val="20"/>
+          <w:szCs w:val="20"/>
+        </w:rPr>
+      </w:pPr>
+      <w:r>
+        <w:rPr>
+          <w:rFonts w:ascii="Courier" w:hAnsi="Courier" w:cs="Courier"/>
+          <w:color w:val="000000" w:themeColor="text1"/>
+          <w:sz w:val="20"/>
+          <w:szCs w:val="20"/>
+        </w:rPr>
+        <w:t>gCoupCellsLast_mean</w:t>
+      </w:r>
+      <w:r>
+        <w:rPr>
+          <w:rFonts w:ascii="Courier" w:hAnsi="Courier" w:cs="Courier"/>
+          <w:color w:val="000000" w:themeColor="text1"/>
+          <w:sz w:val="20"/>
+          <w:szCs w:val="20"/>
+        </w:rPr>
+        <w:t xml:space="preserve"> </w:t>
+      </w:r>
+      <w:r>
+        <w:rPr>
+          <w:rFonts w:ascii="Courier" w:hAnsi="Courier" w:cs="Courier"/>
+          <w:color w:val="000000" w:themeColor="text1"/>
+          <w:sz w:val="20"/>
+          <w:szCs w:val="20"/>
+        </w:rPr>
+        <w:t xml:space="preserve">= average gCoup of </w:t>
+      </w:r>
+      <w:r>
+        <w:rPr>
+          <w:rFonts w:ascii="Courier" w:hAnsi="Courier" w:cs="Courier"/>
+          <w:color w:val="000000" w:themeColor="text1"/>
+          <w:sz w:val="20"/>
+          <w:szCs w:val="20"/>
+        </w:rPr>
+        <w:t>last</w:t>
+      </w:r>
+      <w:r>
+        <w:rPr>
+          <w:rFonts w:ascii="Courier" w:hAnsi="Courier" w:cs="Courier"/>
+          <w:color w:val="000000" w:themeColor="text1"/>
+          <w:sz w:val="20"/>
+          <w:szCs w:val="20"/>
+        </w:rPr>
+        <w:t xml:space="preserve"> responders </w:t>
+      </w:r>
+    </w:p>
+    <w:p>
+      <w:pPr>
+        <w:autoSpaceDE w:val="0"/>
+        <w:autoSpaceDN w:val="0"/>
+        <w:adjustRightInd w:val="0"/>
+        <w:ind w:left="1440"/>
+        <w:rPr>
+          <w:rFonts w:ascii="Courier" w:hAnsi="Courier" w:cs="Courier"/>
+          <w:color w:val="000000" w:themeColor="text1"/>
+          <w:sz w:val="20"/>
+          <w:szCs w:val="20"/>
+        </w:rPr>
+      </w:pPr>
+      <w:r>
+        <w:rPr>
+          <w:rFonts w:ascii="Courier" w:hAnsi="Courier" w:cs="Courier"/>
+          <w:color w:val="000000" w:themeColor="text1"/>
+          <w:sz w:val="20"/>
+          <w:szCs w:val="20"/>
+        </w:rPr>
+        <w:t>kGlycCellsLast_mean</w:t>
+      </w:r>
+      <w:r>
+        <w:rPr>
+          <w:rFonts w:ascii="Courier" w:hAnsi="Courier" w:cs="Courier"/>
+          <w:color w:val="000000" w:themeColor="text1"/>
+          <w:sz w:val="20"/>
+          <w:szCs w:val="20"/>
+        </w:rPr>
+        <w:t xml:space="preserve"> </w:t>
+      </w:r>
+      <w:r>
+        <w:rPr>
+          <w:rFonts w:ascii="Courier" w:hAnsi="Courier" w:cs="Courier"/>
+          <w:color w:val="000000" w:themeColor="text1"/>
+          <w:sz w:val="20"/>
+          <w:szCs w:val="20"/>
+        </w:rPr>
+        <w:t>= average GK rate</w:t>
+      </w:r>
+      <w:r>
+        <w:rPr>
+          <w:rFonts w:ascii="Courier" w:hAnsi="Courier" w:cs="Courier"/>
+          <w:color w:val="000000" w:themeColor="text1"/>
+          <w:sz w:val="20"/>
+          <w:szCs w:val="20"/>
+        </w:rPr>
+        <w:t xml:space="preserve"> </w:t>
+      </w:r>
+      <w:r>
+        <w:rPr>
+          <w:rFonts w:ascii="Courier" w:hAnsi="Courier" w:cs="Courier"/>
+          <w:color w:val="000000" w:themeColor="text1"/>
+          <w:sz w:val="20"/>
+          <w:szCs w:val="20"/>
+        </w:rPr>
+        <w:t xml:space="preserve">of </w:t>
+      </w:r>
+      <w:r>
+        <w:rPr>
+          <w:rFonts w:ascii="Courier" w:hAnsi="Courier" w:cs="Courier"/>
+          <w:color w:val="000000" w:themeColor="text1"/>
+          <w:sz w:val="20"/>
+          <w:szCs w:val="20"/>
+        </w:rPr>
+        <w:t>last</w:t>
+      </w:r>
+      <w:r>
+        <w:rPr>
+          <w:rFonts w:ascii="Courier" w:hAnsi="Courier" w:cs="Courier"/>
+          <w:color w:val="000000" w:themeColor="text1"/>
+          <w:sz w:val="20"/>
+          <w:szCs w:val="20"/>
+        </w:rPr>
+        <w:t xml:space="preserve"> responders</w:t>
+      </w:r>
+    </w:p>
+    <w:p>
+      <w:pPr>
+        <w:autoSpaceDE w:val="0"/>
+        <w:autoSpaceDN w:val="0"/>
+        <w:adjustRightInd w:val="0"/>
+        <w:ind w:left="1440"/>
+        <w:rPr>
+          <w:rFonts w:ascii="Courier" w:hAnsi="Courier" w:cs="Courier"/>
+          <w:color w:val="000000" w:themeColor="text1"/>
+          <w:sz w:val="20"/>
+          <w:szCs w:val="20"/>
+        </w:rPr>
+      </w:pPr>
+      <w:r>
+        <w:rPr>
+          <w:rFonts w:ascii="Courier" w:hAnsi="Courier" w:cs="Courier"/>
+          <w:color w:val="000000" w:themeColor="text1"/>
+          <w:sz w:val="20"/>
+          <w:szCs w:val="20"/>
+        </w:rPr>
+        <w:t>TrespCellsLast_mean</w:t>
+      </w:r>
+      <w:r>
+        <w:rPr>
+          <w:rFonts w:ascii="Courier" w:hAnsi="Courier" w:cs="Courier"/>
+          <w:color w:val="000000" w:themeColor="text1"/>
+          <w:sz w:val="20"/>
+          <w:szCs w:val="20"/>
+        </w:rPr>
+        <w:t xml:space="preserve"> </w:t>
+      </w:r>
+      <w:r>
+        <w:rPr>
+          <w:rFonts w:ascii="Courier" w:hAnsi="Courier" w:cs="Courier"/>
+          <w:color w:val="000000" w:themeColor="text1"/>
+          <w:sz w:val="20"/>
+          <w:szCs w:val="20"/>
+        </w:rPr>
+        <w:t xml:space="preserve">= average </w:t>
+      </w:r>
+      <w:r>
+        <w:rPr>
+          <w:rFonts w:ascii="Courier" w:hAnsi="Courier" w:cs="Courier"/>
+          <w:color w:val="000000" w:themeColor="text1"/>
+          <w:sz w:val="20"/>
+          <w:szCs w:val="20"/>
+        </w:rPr>
+        <w:t>response time</w:t>
+      </w:r>
+      <w:r>
+        <w:rPr>
+          <w:rFonts w:ascii="Courier" w:hAnsi="Courier" w:cs="Courier"/>
+          <w:color w:val="000000" w:themeColor="text1"/>
+          <w:sz w:val="20"/>
+          <w:szCs w:val="20"/>
+        </w:rPr>
+        <w:t xml:space="preserve"> of </w:t>
+      </w:r>
+      <w:r>
+        <w:rPr>
+          <w:rFonts w:ascii="Courier" w:hAnsi="Courier" w:cs="Courier"/>
+          <w:color w:val="000000" w:themeColor="text1"/>
+          <w:sz w:val="20"/>
+          <w:szCs w:val="20"/>
+        </w:rPr>
+        <w:t>last</w:t>
+      </w:r>
+      <w:r>
+        <w:rPr>
+          <w:rFonts w:ascii="Courier" w:hAnsi="Courier" w:cs="Courier"/>
+          <w:color w:val="000000" w:themeColor="text1"/>
+          <w:sz w:val="20"/>
+          <w:szCs w:val="20"/>
+        </w:rPr>
+        <w:t xml:space="preserve"> responders </w:t>
+      </w:r>
+    </w:p>
+    <w:p>
+      <w:pPr>
+        <w:autoSpaceDE w:val="0"/>
+        <w:autoSpaceDN w:val="0"/>
+        <w:adjustRightInd w:val="0"/>
+        <w:ind w:left="1440"/>
+        <w:rPr>
+          <w:rFonts w:ascii="Courier" w:hAnsi="Courier"/>
+          <w:color w:val="000000" w:themeColor="text1"/>
+        </w:rPr>
+      </w:pPr>
+      <w:r>
+        <w:rPr>
+          <w:rFonts w:ascii="Courier" w:hAnsi="Courier" w:cs="Courier"/>
+          <w:color w:val="000000" w:themeColor="text1"/>
+          <w:sz w:val="20"/>
+          <w:szCs w:val="20"/>
+        </w:rPr>
+        <w:t>DeltaTresp</w:t>
+      </w:r>
+      <w:r>
+        <w:rPr>
+          <w:rFonts w:ascii="Courier" w:hAnsi="Courier" w:cs="Courier"/>
+          <w:color w:val="000000" w:themeColor="text1"/>
+          <w:sz w:val="20"/>
+          <w:szCs w:val="20"/>
+        </w:rPr>
+        <w:t xml:space="preserve"> </w:t>
+      </w:r>
+      <w:r>
+        <w:rPr>
+          <w:rFonts w:ascii="Courier" w:hAnsi="Courier" w:cs="Courier"/>
+          <w:color w:val="000000" w:themeColor="text1"/>
+          <w:sz w:val="20"/>
+          <w:szCs w:val="20"/>
+        </w:rPr>
+        <w:t xml:space="preserve">= </w:t>
+      </w:r>
+      <w:r>
+        <w:rPr>
+          <w:rFonts w:ascii="Courier" w:hAnsi="Courier" w:cs="Courier"/>
+          <w:color w:val="000000" w:themeColor="text1"/>
+          <w:sz w:val="20"/>
+          <w:szCs w:val="20"/>
+        </w:rPr>
+        <w:t>Difference between response time of last responders and first responders</w:t>
+      </w:r>
+    </w:p>
+    <w:p/>
+    <w:p>
+      <w:pPr>
+        <w:rPr>
+          <w:rFonts w:ascii="Calibri" w:hAnsi="Calibri" w:cs="Calibri"/>
+        </w:rPr>
+      </w:pPr>
+      <w:r>
+        <w:t>First_responder_analysis_UncoupCellsV2</w:t>
+      </w:r>
+      <w:r>
+        <w:t xml:space="preserve"> - </w:t>
+      </w:r>
+      <w:r>
+        <w:rPr>
+          <w:rFonts w:ascii="Calibri" w:hAnsi="Calibri" w:cs="Calibri"/>
+        </w:rPr>
+        <w:t>This program calculates the first responder cells</w:t>
+      </w:r>
+      <w:r>
+        <w:rPr>
+          <w:rFonts w:ascii="Calibri" w:hAnsi="Calibri" w:cs="Calibri"/>
+        </w:rPr>
+        <w:t xml:space="preserve"> after uncoupling a set of cells</w:t>
+      </w:r>
+    </w:p>
+    <w:p>
+      <w:pPr>
+        <w:rPr>
+          <w:rFonts w:ascii="Calibri" w:hAnsi="Calibri" w:cs="Calibri"/>
+        </w:rPr>
+      </w:pPr>
+      <w:r>
+        <w:rPr>
+          <w:rFonts w:ascii="Calibri" w:hAnsi="Calibri" w:cs="Calibri"/>
+        </w:rPr>
+        <w:tab/>
+      </w:r>
+      <w:r>
+        <w:rPr>
+          <w:rFonts w:ascii="Calibri" w:hAnsi="Calibri" w:cs="Calibri"/>
+          <w:color w:val="FF0000"/>
+        </w:rPr>
+        <w:t>Allmeans</w:t>
+      </w:r>
+      <w:r>
+        <w:rPr>
+          <w:rFonts w:ascii="Calibri" w:hAnsi="Calibri" w:cs="Calibri"/>
+          <w:color w:val="000000" w:themeColor="text1"/>
+        </w:rPr>
+        <w:t xml:space="preserve"> contains The following information in order</w:t>
+      </w:r>
+    </w:p>
+    <w:p>
+      <w:pPr>
+        <w:autoSpaceDE w:val="0"/>
+        <w:autoSpaceDN w:val="0"/>
+        <w:adjustRightInd w:val="0"/>
+        <w:rPr>
+          <w:rFonts w:ascii="Courier" w:hAnsi="Courier" w:cs="Courier"/>
+          <w:color w:val="A020F0"/>
+          <w:sz w:val="20"/>
+          <w:szCs w:val="20"/>
+        </w:rPr>
+      </w:pPr>
+      <w:r>
+        <w:rPr>
+          <w:rFonts w:ascii="Calibri" w:hAnsi="Calibri" w:cs="Calibri"/>
+        </w:rPr>
+        <w:tab/>
+      </w:r>
+      <w:r>
+        <w:rPr>
+          <w:rFonts w:ascii="Courier" w:hAnsi="Courier" w:cs="Courier"/>
+          <w:color w:val="A020F0"/>
+          <w:sz w:val="20"/>
+          <w:szCs w:val="20"/>
+        </w:rPr>
+        <w:tab/>
+      </w:r>
+      <w:r>
+        <w:rPr>
+          <w:rFonts w:ascii="Courier" w:hAnsi="Courier" w:cs="Courier"/>
+          <w:color w:val="A020F0"/>
+          <w:sz w:val="20"/>
+          <w:szCs w:val="20"/>
+        </w:rPr>
+        <w:t>TrespCellsFirst_mean</w:t>
+      </w:r>
+      <w:r>
+        <w:rPr>
+          <w:rFonts w:ascii="Courier" w:hAnsi="Courier" w:cs="Courier"/>
+          <w:color w:val="A020F0"/>
+          <w:sz w:val="20"/>
+          <w:szCs w:val="20"/>
+        </w:rPr>
+        <w:t xml:space="preserve"> = </w:t>
+      </w:r>
+      <w:r>
+        <w:rPr>
+          <w:rFonts w:ascii="Courier" w:hAnsi="Courier" w:cs="Courier"/>
+          <w:color w:val="000000" w:themeColor="text1"/>
+          <w:sz w:val="20"/>
+          <w:szCs w:val="20"/>
+        </w:rPr>
+        <w:t xml:space="preserve">average </w:t>
+      </w:r>
+      <w:r>
+        <w:rPr>
+          <w:rFonts w:ascii="Courier" w:hAnsi="Courier" w:cs="Courier"/>
+          <w:color w:val="000000" w:themeColor="text1"/>
+          <w:sz w:val="20"/>
+          <w:szCs w:val="20"/>
+        </w:rPr>
+        <w:t>response time</w:t>
+      </w:r>
+      <w:r>
+        <w:rPr>
+          <w:rFonts w:ascii="Courier" w:hAnsi="Courier" w:cs="Courier"/>
+          <w:color w:val="000000" w:themeColor="text1"/>
+          <w:sz w:val="20"/>
+          <w:szCs w:val="20"/>
+        </w:rPr>
+        <w:t xml:space="preserve"> of </w:t>
+      </w:r>
+      <w:r>
+        <w:rPr>
+          <w:rFonts w:ascii="Courier" w:hAnsi="Courier" w:cs="Courier"/>
+          <w:color w:val="000000" w:themeColor="text1"/>
+          <w:sz w:val="20"/>
+          <w:szCs w:val="20"/>
+        </w:rPr>
+        <w:t>first</w:t>
+      </w:r>
+      <w:r>
+        <w:rPr>
+          <w:rFonts w:ascii="Courier" w:hAnsi="Courier" w:cs="Courier"/>
+          <w:color w:val="000000" w:themeColor="text1"/>
+          <w:sz w:val="20"/>
+          <w:szCs w:val="20"/>
+        </w:rPr>
+        <w:t xml:space="preserve"> responders</w:t>
+      </w:r>
+    </w:p>
+    <w:p>
+      <w:pPr>
+        <w:autoSpaceDE w:val="0"/>
+        <w:autoSpaceDN w:val="0"/>
+        <w:adjustRightInd w:val="0"/>
+        <w:ind w:left="720" w:firstLine="720"/>
+        <w:rPr>
+          <w:rFonts w:ascii="Courier" w:hAnsi="Courier" w:cs="Courier"/>
+          <w:color w:val="A020F0"/>
+          <w:sz w:val="20"/>
+          <w:szCs w:val="20"/>
+        </w:rPr>
+      </w:pPr>
+      <w:r>
+        <w:rPr>
+          <w:rFonts w:ascii="Courier" w:hAnsi="Courier" w:cs="Courier"/>
+          <w:color w:val="A020F0"/>
+          <w:sz w:val="20"/>
+          <w:szCs w:val="20"/>
+        </w:rPr>
+        <w:t>TrespCellsLast_mean</w:t>
+      </w:r>
+      <w:r>
+        <w:rPr>
+          <w:rFonts w:ascii="Courier" w:hAnsi="Courier" w:cs="Courier"/>
+          <w:color w:val="A020F0"/>
+          <w:sz w:val="20"/>
+          <w:szCs w:val="20"/>
+        </w:rPr>
+        <w:t xml:space="preserve"> = </w:t>
+      </w:r>
+      <w:r>
+        <w:rPr>
+          <w:rFonts w:ascii="Courier" w:hAnsi="Courier" w:cs="Courier"/>
+          <w:color w:val="000000" w:themeColor="text1"/>
+          <w:sz w:val="20"/>
+          <w:szCs w:val="20"/>
+        </w:rPr>
+        <w:t xml:space="preserve">average </w:t>
+      </w:r>
+      <w:r>
+        <w:rPr>
+          <w:rFonts w:ascii="Courier" w:hAnsi="Courier" w:cs="Courier"/>
+          <w:color w:val="000000" w:themeColor="text1"/>
+          <w:sz w:val="20"/>
+          <w:szCs w:val="20"/>
+        </w:rPr>
+        <w:t>response time</w:t>
+      </w:r>
+      <w:r>
+        <w:rPr>
+          <w:rFonts w:ascii="Courier" w:hAnsi="Courier" w:cs="Courier"/>
+          <w:color w:val="000000" w:themeColor="text1"/>
+          <w:sz w:val="20"/>
+          <w:szCs w:val="20"/>
+        </w:rPr>
+        <w:t xml:space="preserve"> of </w:t>
+      </w:r>
+      <w:r>
+        <w:rPr>
+          <w:rFonts w:ascii="Courier" w:hAnsi="Courier" w:cs="Courier"/>
+          <w:color w:val="000000" w:themeColor="text1"/>
+          <w:sz w:val="20"/>
+          <w:szCs w:val="20"/>
+        </w:rPr>
+        <w:t>last</w:t>
+      </w:r>
+      <w:r>
+        <w:rPr>
+          <w:rFonts w:ascii="Courier" w:hAnsi="Courier" w:cs="Courier"/>
+          <w:color w:val="000000" w:themeColor="text1"/>
+          <w:sz w:val="20"/>
+          <w:szCs w:val="20"/>
+        </w:rPr>
+        <w:t xml:space="preserve"> responders</w:t>
+      </w:r>
+    </w:p>
+    <w:p>
+      <w:pPr>
+        <w:autoSpaceDE w:val="0"/>
+        <w:autoSpaceDN w:val="0"/>
+        <w:adjustRightInd w:val="0"/>
+        <w:ind w:left="1440"/>
+        <w:rPr>
+          <w:rFonts w:ascii="Courier" w:hAnsi="Courier" w:cs="Courier"/>
+          <w:color w:val="A020F0"/>
+          <w:sz w:val="20"/>
+          <w:szCs w:val="20"/>
+        </w:rPr>
+      </w:pPr>
+      <w:r>
+        <w:rPr>
+          <w:rFonts w:ascii="Courier" w:hAnsi="Courier" w:cs="Courier"/>
+          <w:color w:val="A020F0"/>
+          <w:sz w:val="20"/>
+          <w:szCs w:val="20"/>
+        </w:rPr>
+        <w:t>DeltaTresp</w:t>
+      </w:r>
+      <w:r>
+        <w:rPr>
+          <w:rFonts w:ascii="Courier" w:hAnsi="Courier" w:cs="Courier"/>
+          <w:color w:val="A020F0"/>
+          <w:sz w:val="20"/>
+          <w:szCs w:val="20"/>
+        </w:rPr>
+        <w:t xml:space="preserve"> </w:t>
+      </w:r>
+      <w:r>
+        <w:rPr>
+          <w:rFonts w:ascii="Courier" w:hAnsi="Courier" w:cs="Courier"/>
+          <w:color w:val="000000" w:themeColor="text1"/>
+          <w:sz w:val="20"/>
+          <w:szCs w:val="20"/>
+        </w:rPr>
+        <w:t xml:space="preserve">= </w:t>
+      </w:r>
+      <w:r>
+        <w:rPr>
+          <w:rFonts w:ascii="Courier" w:hAnsi="Courier" w:cs="Courier"/>
+          <w:color w:val="000000" w:themeColor="text1"/>
+          <w:sz w:val="20"/>
+          <w:szCs w:val="20"/>
+        </w:rPr>
+        <w:t>Difference between response time of last responders and first responders</w:t>
+      </w:r>
+    </w:p>
+    <w:p>
+      <w:pPr>
+        <w:autoSpaceDE w:val="0"/>
+        <w:autoSpaceDN w:val="0"/>
+        <w:adjustRightInd w:val="0"/>
+        <w:ind w:left="1440"/>
+        <w:rPr>
+          <w:rFonts w:ascii="Courier" w:hAnsi="Courier" w:cs="Courier"/>
+          <w:color w:val="000000" w:themeColor="text1"/>
+          <w:sz w:val="20"/>
+          <w:szCs w:val="20"/>
+        </w:rPr>
+      </w:pPr>
+      <w:r>
+        <w:rPr>
+          <w:rFonts w:ascii="Courier" w:hAnsi="Courier" w:cs="Courier"/>
+          <w:color w:val="A020F0"/>
+          <w:sz w:val="20"/>
+          <w:szCs w:val="20"/>
+        </w:rPr>
+        <w:t>AUCmeanislet</w:t>
+      </w:r>
+      <w:r>
+        <w:rPr>
+          <w:rFonts w:ascii="Courier" w:hAnsi="Courier" w:cs="Courier"/>
+          <w:color w:val="A020F0"/>
+          <w:sz w:val="20"/>
+          <w:szCs w:val="20"/>
+        </w:rPr>
+        <w:t xml:space="preserve"> </w:t>
+      </w:r>
+      <w:r>
+        <w:rPr>
+          <w:rFonts w:ascii="Courier" w:hAnsi="Courier" w:cs="Courier"/>
+          <w:color w:val="000000" w:themeColor="text1"/>
+          <w:sz w:val="20"/>
+          <w:szCs w:val="20"/>
+        </w:rPr>
+        <w:t>= Area under the curve of the average islet time course</w:t>
+      </w:r>
+    </w:p>
+    <w:p>
+      <w:pPr>
+        <w:autoSpaceDE w:val="0"/>
+        <w:autoSpaceDN w:val="0"/>
+        <w:adjustRightInd w:val="0"/>
+        <w:ind w:left="1440"/>
+        <w:rPr>
+          <w:rFonts w:ascii="Courier" w:hAnsi="Courier" w:cs="Courier"/>
+          <w:color w:val="000000" w:themeColor="text1"/>
+          <w:sz w:val="20"/>
+          <w:szCs w:val="20"/>
+        </w:rPr>
+      </w:pPr>
+      <w:r>
+        <w:rPr>
+          <w:rFonts w:ascii="Courier" w:hAnsi="Courier" w:cs="Courier"/>
+          <w:color w:val="A020F0"/>
+          <w:sz w:val="20"/>
+          <w:szCs w:val="20"/>
+        </w:rPr>
+        <w:t>IsletAvgTresp</w:t>
+      </w:r>
+      <w:r>
+        <w:rPr>
+          <w:rFonts w:ascii="Courier" w:hAnsi="Courier" w:cs="Courier"/>
+          <w:color w:val="A020F0"/>
+          <w:sz w:val="20"/>
+          <w:szCs w:val="20"/>
+        </w:rPr>
+        <w:t xml:space="preserve"> </w:t>
+      </w:r>
+      <w:r>
+        <w:rPr>
+          <w:rFonts w:ascii="Courier" w:hAnsi="Courier" w:cs="Courier"/>
+          <w:color w:val="000000" w:themeColor="text1"/>
+          <w:sz w:val="20"/>
+          <w:szCs w:val="20"/>
+        </w:rPr>
+        <w:t>= average islet response time</w:t>
+      </w:r>
+    </w:p>
+    <w:p>
+      <w:pPr>
+        <w:autoSpaceDE w:val="0"/>
+        <w:autoSpaceDN w:val="0"/>
+        <w:adjustRightInd w:val="0"/>
+        <w:ind w:left="1440"/>
+        <w:rPr>
+          <w:rFonts w:ascii="Courier" w:hAnsi="Courier"/>
+        </w:rPr>
+      </w:pPr>
+    </w:p>
+    <w:p>
+      <w:pPr>
+        <w:autoSpaceDE w:val="0"/>
+        <w:autoSpaceDN w:val="0"/>
+        <w:adjustRightInd w:val="0"/>
+        <w:rPr>
+          <w:rFonts w:ascii="Courier" w:hAnsi="Courier"/>
+        </w:rPr>
+      </w:pPr>
+    </w:p>
+    <w:p>
+      <w:pPr>
+        <w:rPr>
+          <w:rFonts w:ascii="Calibri" w:hAnsi="Calibri" w:cs="Calibri"/>
+        </w:rPr>
+      </w:pPr>
+    </w:p>
     <w:p/>
     <w:sectPr>
       <w:pgSz w:w="12240" w:h="15840"/>
@@ -404,6 +1848,7 @@
   <w:style w:type="paragraph" w:default="1" w:styleId="Normal">
     <w:name w:val="Normal"/>
     <w:qFormat/>
+    <w:rsid w:val="00E5539E"/>
   </w:style>
   <w:style w:type="character" w:default="1" w:styleId="DefaultParagraphFont">
     <w:name w:val="Default Paragraph Font"/>

</xml_diff>